<commit_message>
Removed logs, pimped template.docx, enhanced tests
</commit_message>
<xml_diff>
--- a/src/docx/template.docx
+++ b/src/docx/template.docx
@@ -11,52 +11,28 @@
           <w:lang w:val="de-DE"/>
         </w:rPr>
       </w:pPr>
-      <w:r>
+    </w:p>
+    <w:p>
+      <w:pPr>
+        <w:pBdr>
+          <w:bottom w:val="single" w:sz="4" w:space="1" w:color="auto"/>
+        </w:pBdr>
         <w:rPr>
           <w:b/>
           <w:sz w:val="32"/>
           <w:szCs w:val="32"/>
           <w:lang w:val="de-DE"/>
         </w:rPr>
-        <w:t>Agenda Header</w:t>
-      </w:r>
-    </w:p>
-    <w:p>
-      <w:pPr>
-        <w:rPr>
-          <w:lang w:val="de-DE"/>
-        </w:rPr>
       </w:pPr>
-    </w:p>
-    <w:p>
-      <w:pPr>
-        <w:rPr>
-          <w:lang w:val="de-DE"/>
-        </w:rPr>
-      </w:pPr>
-      <w:r>
-        <w:rPr>
-          <w:lang w:val="de-DE"/>
-        </w:rPr>
-        <w:t>TODO...</w:t>
-      </w:r>
-    </w:p>
-    <w:p>
-      <w:pPr>
-        <w:rPr>
-          <w:lang w:val="de-DE"/>
-        </w:rPr>
-      </w:pPr>
-    </w:p>
-    <w:p>
-      <w:pPr>
+      <w:r>
         <w:rPr>
           <w:b/>
           <w:sz w:val="32"/>
           <w:szCs w:val="32"/>
           <w:lang w:val="de-DE"/>
         </w:rPr>
-      </w:pPr>
+        <w:t>Meeting Agenda</w:t>
+      </w:r>
       <w:r>
         <w:rPr>
           <w:b/>
@@ -64,7 +40,213 @@
           <w:szCs w:val="32"/>
           <w:lang w:val="de-DE"/>
         </w:rPr>
-        <w:t>Topics</w:t>
+        <w:t xml:space="preserve"> </w:t>
+      </w:r>
+      <w:r>
+        <w:rPr>
+          <w:b/>
+          <w:sz w:val="32"/>
+          <w:szCs w:val="32"/>
+          <w:lang w:val="de-DE"/>
+        </w:rPr>
+        <w:fldChar w:fldCharType="begin"/>
+      </w:r>
+      <w:r>
+        <w:rPr>
+          <w:b/>
+          <w:sz w:val="32"/>
+          <w:szCs w:val="32"/>
+          <w:lang w:val="de-DE"/>
+        </w:rPr>
+        <w:instrText xml:space="preserve"> MERGEFIELD AgendaHeader \* MERGEFORMAT </w:instrText>
+      </w:r>
+      <w:r>
+        <w:rPr>
+          <w:b/>
+          <w:sz w:val="32"/>
+          <w:szCs w:val="32"/>
+          <w:lang w:val="de-DE"/>
+        </w:rPr>
+        <w:fldChar w:fldCharType="separate"/>
+      </w:r>
+      <w:r>
+        <w:rPr>
+          <w:b/>
+          <w:noProof/>
+          <w:sz w:val="32"/>
+          <w:szCs w:val="32"/>
+          <w:lang w:val="de-DE"/>
+        </w:rPr>
+        <w:t>«AgendaHeader»</w:t>
+      </w:r>
+      <w:r>
+        <w:rPr>
+          <w:b/>
+          <w:sz w:val="32"/>
+          <w:szCs w:val="32"/>
+          <w:lang w:val="de-DE"/>
+        </w:rPr>
+        <w:fldChar w:fldCharType="end"/>
+      </w:r>
+    </w:p>
+    <w:p>
+      <w:pPr>
+        <w:rPr>
+          <w:lang w:val="de-DE"/>
+        </w:rPr>
+      </w:pPr>
+      <w:r>
+        <w:rPr>
+          <w:lang w:val="de-DE"/>
+        </w:rPr>
+        <w:t xml:space="preserve">Meeting on </w:t>
+      </w:r>
+      <w:r>
+        <w:rPr>
+          <w:lang w:val="de-DE"/>
+        </w:rPr>
+        <w:fldChar w:fldCharType="begin"/>
+      </w:r>
+      <w:r>
+        <w:rPr>
+          <w:lang w:val="de-DE"/>
+        </w:rPr>
+        <w:instrText xml:space="preserve"> MERGEFIELD MeetingDate \* MERGEFORMAT </w:instrText>
+      </w:r>
+      <w:r>
+        <w:rPr>
+          <w:lang w:val="de-DE"/>
+        </w:rPr>
+        <w:fldChar w:fldCharType="separate"/>
+      </w:r>
+      <w:r>
+        <w:rPr>
+          <w:noProof/>
+          <w:lang w:val="de-DE"/>
+        </w:rPr>
+        <w:t>«MeetingDate»</w:t>
+      </w:r>
+      <w:r>
+        <w:rPr>
+          <w:lang w:val="de-DE"/>
+        </w:rPr>
+        <w:fldChar w:fldCharType="end"/>
+      </w:r>
+    </w:p>
+    <w:p>
+      <w:pPr>
+        <w:rPr>
+          <w:lang w:val="de-DE"/>
+        </w:rPr>
+      </w:pPr>
+      <w:r>
+        <w:rPr>
+          <w:lang w:val="de-DE"/>
+        </w:rPr>
+        <w:t xml:space="preserve">Meeting </w:t>
+      </w:r>
+      <w:proofErr w:type="spellStart"/>
+      <w:r>
+        <w:rPr>
+          <w:lang w:val="de-DE"/>
+        </w:rPr>
+        <w:t>called</w:t>
+      </w:r>
+      <w:proofErr w:type="spellEnd"/>
+      <w:r>
+        <w:rPr>
+          <w:lang w:val="de-DE"/>
+        </w:rPr>
+        <w:t xml:space="preserve"> </w:t>
+      </w:r>
+      <w:proofErr w:type="spellStart"/>
+      <w:r>
+        <w:rPr>
+          <w:lang w:val="de-DE"/>
+        </w:rPr>
+        <w:t>by</w:t>
+      </w:r>
+      <w:proofErr w:type="spellEnd"/>
+      <w:r>
+        <w:rPr>
+          <w:lang w:val="de-DE"/>
+        </w:rPr>
+        <w:t xml:space="preserve"> </w:t>
+      </w:r>
+      <w:r>
+        <w:rPr>
+          <w:lang w:val="de-DE"/>
+        </w:rPr>
+        <w:fldChar w:fldCharType="begin"/>
+      </w:r>
+      <w:r>
+        <w:rPr>
+          <w:lang w:val="de-DE"/>
+        </w:rPr>
+        <w:instrText xml:space="preserve"> MERGEFIELD host \* MERGEFORMAT </w:instrText>
+      </w:r>
+      <w:r>
+        <w:rPr>
+          <w:lang w:val="de-DE"/>
+        </w:rPr>
+        <w:fldChar w:fldCharType="separate"/>
+      </w:r>
+      <w:r>
+        <w:rPr>
+          <w:noProof/>
+          <w:lang w:val="de-DE"/>
+        </w:rPr>
+        <w:t>«host»</w:t>
+      </w:r>
+      <w:r>
+        <w:rPr>
+          <w:lang w:val="de-DE"/>
+        </w:rPr>
+        <w:fldChar w:fldCharType="end"/>
+      </w:r>
+    </w:p>
+    <w:p>
+      <w:pPr>
+        <w:rPr>
+          <w:lang w:val="de-DE"/>
+        </w:rPr>
+      </w:pPr>
+      <w:r>
+        <w:rPr>
+          <w:lang w:val="de-DE"/>
+        </w:rPr>
+        <w:t xml:space="preserve">Additional Infos: </w:t>
+      </w:r>
+      <w:r>
+        <w:rPr>
+          <w:lang w:val="de-DE"/>
+        </w:rPr>
+        <w:fldChar w:fldCharType="begin"/>
+      </w:r>
+      <w:r>
+        <w:rPr>
+          <w:lang w:val="de-DE"/>
+        </w:rPr>
+        <w:instrText xml:space="preserve"> MERGEFIELD additionalInfo \* MERGEFORMAT </w:instrText>
+      </w:r>
+      <w:r>
+        <w:rPr>
+          <w:lang w:val="de-DE"/>
+        </w:rPr>
+        <w:fldChar w:fldCharType="separate"/>
+      </w:r>
+      <w:r>
+        <w:rPr>
+          <w:noProof/>
+          <w:lang w:val="de-DE"/>
+        </w:rPr>
+        <w:t>«additionalInfo»</w:t>
+      </w:r>
+      <w:r>
+        <w:rPr>
+          <w:lang w:val="de-DE"/>
+        </w:rPr>
+        <w:fldChar w:fldCharType="end"/>
       </w:r>
       <w:bookmarkStart w:id="0" w:name="_GoBack"/>
       <w:bookmarkEnd w:id="0"/>
@@ -82,6 +264,27 @@
           <w:lang w:val="de-DE"/>
         </w:rPr>
       </w:pPr>
+      <w:proofErr w:type="spellStart"/>
+      <w:r>
+        <w:rPr>
+          <w:lang w:val="de-DE"/>
+        </w:rPr>
+        <w:t>Attendees</w:t>
+      </w:r>
+      <w:proofErr w:type="spellEnd"/>
+      <w:r>
+        <w:rPr>
+          <w:lang w:val="de-DE"/>
+        </w:rPr>
+        <w:t>:</w:t>
+      </w:r>
+    </w:p>
+    <w:p>
+      <w:pPr>
+        <w:rPr>
+          <w:lang w:val="de-DE"/>
+        </w:rPr>
+      </w:pPr>
       <w:r>
         <w:rPr>
           <w:lang w:val="de-DE"/>
@@ -92,6 +295,154 @@
         <w:rPr>
           <w:lang w:val="de-DE"/>
         </w:rPr>
+        <w:instrText xml:space="preserve"> MERGEFIELD start:participant \* MERGEFORMAT </w:instrText>
+      </w:r>
+      <w:r>
+        <w:rPr>
+          <w:lang w:val="de-DE"/>
+        </w:rPr>
+        <w:fldChar w:fldCharType="separate"/>
+      </w:r>
+      <w:r>
+        <w:rPr>
+          <w:noProof/>
+          <w:lang w:val="de-DE"/>
+        </w:rPr>
+        <w:t>«start:participant»</w:t>
+      </w:r>
+      <w:r>
+        <w:rPr>
+          <w:lang w:val="de-DE"/>
+        </w:rPr>
+        <w:fldChar w:fldCharType="end"/>
+      </w:r>
+      <w:r>
+        <w:rPr>
+          <w:lang w:val="de-DE"/>
+        </w:rPr>
+        <w:fldChar w:fldCharType="begin"/>
+      </w:r>
+      <w:r>
+        <w:rPr>
+          <w:lang w:val="de-DE"/>
+        </w:rPr>
+        <w:instrText xml:space="preserve"> MERGEFIELD name \* MERGEFORMAT </w:instrText>
+      </w:r>
+      <w:r>
+        <w:rPr>
+          <w:lang w:val="de-DE"/>
+        </w:rPr>
+        <w:fldChar w:fldCharType="separate"/>
+      </w:r>
+      <w:r>
+        <w:rPr>
+          <w:noProof/>
+          <w:lang w:val="de-DE"/>
+        </w:rPr>
+        <w:t>«name»</w:t>
+      </w:r>
+      <w:r>
+        <w:rPr>
+          <w:lang w:val="de-DE"/>
+        </w:rPr>
+        <w:fldChar w:fldCharType="end"/>
+      </w:r>
+      <w:r>
+        <w:rPr>
+          <w:lang w:val="de-DE"/>
+        </w:rPr>
+        <w:t xml:space="preserve"> </w:t>
+      </w:r>
+      <w:r>
+        <w:rPr>
+          <w:lang w:val="de-DE"/>
+        </w:rPr>
+        <w:t xml:space="preserve"> </w:t>
+      </w:r>
+      <w:r>
+        <w:rPr>
+          <w:lang w:val="de-DE"/>
+        </w:rPr>
+        <w:fldChar w:fldCharType="begin"/>
+      </w:r>
+      <w:r>
+        <w:rPr>
+          <w:lang w:val="de-DE"/>
+        </w:rPr>
+        <w:instrText xml:space="preserve"> MERGEFIELD end:participant \* MERGEFORMAT </w:instrText>
+      </w:r>
+      <w:r>
+        <w:rPr>
+          <w:lang w:val="de-DE"/>
+        </w:rPr>
+        <w:fldChar w:fldCharType="separate"/>
+      </w:r>
+      <w:r>
+        <w:rPr>
+          <w:noProof/>
+          <w:lang w:val="de-DE"/>
+        </w:rPr>
+        <w:t>«end:participant»</w:t>
+      </w:r>
+      <w:r>
+        <w:rPr>
+          <w:lang w:val="de-DE"/>
+        </w:rPr>
+        <w:fldChar w:fldCharType="end"/>
+      </w:r>
+    </w:p>
+    <w:p>
+      <w:pPr>
+        <w:rPr>
+          <w:lang w:val="de-DE"/>
+        </w:rPr>
+      </w:pPr>
+    </w:p>
+    <w:p>
+      <w:pPr>
+        <w:pBdr>
+          <w:bottom w:val="single" w:sz="4" w:space="1" w:color="auto"/>
+        </w:pBdr>
+        <w:rPr>
+          <w:b/>
+          <w:sz w:val="32"/>
+          <w:szCs w:val="32"/>
+          <w:lang w:val="de-DE"/>
+        </w:rPr>
+      </w:pPr>
+      <w:r>
+        <w:rPr>
+          <w:b/>
+          <w:sz w:val="32"/>
+          <w:szCs w:val="32"/>
+          <w:lang w:val="de-DE"/>
+        </w:rPr>
+        <w:t>Topics</w:t>
+      </w:r>
+    </w:p>
+    <w:p>
+      <w:pPr>
+        <w:rPr>
+          <w:lang w:val="de-DE"/>
+        </w:rPr>
+      </w:pPr>
+    </w:p>
+    <w:p>
+      <w:pPr>
+        <w:rPr>
+          <w:lang w:val="de-DE"/>
+        </w:rPr>
+      </w:pPr>
+      <w:r>
+        <w:rPr>
+          <w:lang w:val="de-DE"/>
+        </w:rPr>
+        <w:fldChar w:fldCharType="begin"/>
+      </w:r>
+      <w:r>
+        <w:rPr>
+          <w:lang w:val="de-DE"/>
+        </w:rPr>
         <w:instrText xml:space="preserve"> MERGEFIELD start:topic \* MERGEFORMAT </w:instrText>
       </w:r>
       <w:r>
@@ -116,6 +467,10 @@
     </w:p>
     <w:p>
       <w:pPr>
+        <w:tabs>
+          <w:tab w:val="left" w:pos="1418"/>
+          <w:tab w:val="left" w:pos="5954"/>
+        </w:tabs>
         <w:rPr>
           <w:lang w:val="de-DE"/>
         </w:rPr>
@@ -160,7 +515,19 @@
         <w:rPr>
           <w:lang w:val="de-DE"/>
         </w:rPr>
-        <w:t xml:space="preserve"> ... </w:t>
+        <w:t xml:space="preserve"> </w:t>
+      </w:r>
+      <w:r>
+        <w:rPr>
+          <w:lang w:val="de-DE"/>
+        </w:rPr>
+        <w:tab/>
+      </w:r>
+      <w:r>
+        <w:rPr>
+          <w:lang w:val="de-DE"/>
+        </w:rPr>
+        <w:t xml:space="preserve"> </w:t>
       </w:r>
       <w:r>
         <w:rPr>
@@ -206,6 +573,12 @@
       </w:r>
       <w:r>
         <w:rPr>
+          <w:lang w:val="de-DE"/>
+        </w:rPr>
+        <w:tab/>
+      </w:r>
+      <w:r>
+        <w:rPr>
           <w:color w:val="A6A6A6" w:themeColor="background1" w:themeShade="A6"/>
           <w:lang w:val="de-DE"/>
         </w:rPr>
@@ -270,6 +643,37 @@
         </w:rPr>
         <w:t>)</w:t>
       </w:r>
+      <w:r>
+        <w:rPr>
+          <w:lang w:val="de-DE"/>
+        </w:rPr>
+        <w:fldChar w:fldCharType="begin"/>
+      </w:r>
+      <w:r>
+        <w:rPr>
+          <w:lang w:val="de-DE"/>
+        </w:rPr>
+        <w:instrText xml:space="preserve"> MERGEFIELD end:topic \* MERGEFORMAT </w:instrText>
+      </w:r>
+      <w:r>
+        <w:rPr>
+          <w:lang w:val="de-DE"/>
+        </w:rPr>
+        <w:fldChar w:fldCharType="separate"/>
+      </w:r>
+      <w:r>
+        <w:rPr>
+          <w:noProof/>
+          <w:lang w:val="de-DE"/>
+        </w:rPr>
+        <w:t>«end:topic»</w:t>
+      </w:r>
+      <w:r>
+        <w:rPr>
+          <w:lang w:val="de-DE"/>
+        </w:rPr>
+        <w:fldChar w:fldCharType="end"/>
+      </w:r>
     </w:p>
     <w:p>
       <w:pPr>
@@ -277,67 +681,10 @@
           <w:lang w:val="de-DE"/>
         </w:rPr>
       </w:pPr>
-      <w:r>
-        <w:rPr>
-          <w:lang w:val="de-DE"/>
-        </w:rPr>
-        <w:fldChar w:fldCharType="begin"/>
-      </w:r>
-      <w:r>
-        <w:rPr>
-          <w:lang w:val="de-DE"/>
-        </w:rPr>
-        <w:instrText xml:space="preserve"> MERGEFIELD end:topic \* MERGEFORMAT </w:instrText>
-      </w:r>
-      <w:r>
-        <w:rPr>
-          <w:lang w:val="de-DE"/>
-        </w:rPr>
-        <w:fldChar w:fldCharType="separate"/>
-      </w:r>
-      <w:r>
-        <w:rPr>
-          <w:noProof/>
-          <w:lang w:val="de-DE"/>
-        </w:rPr>
-        <w:t>«end:topic»</w:t>
-      </w:r>
-      <w:r>
-        <w:rPr>
-          <w:lang w:val="de-DE"/>
-        </w:rPr>
-        <w:fldChar w:fldCharType="end"/>
-      </w:r>
-    </w:p>
-    <w:p>
-      <w:pPr>
-        <w:rPr>
-          <w:lang w:val="de-DE"/>
-        </w:rPr>
-      </w:pPr>
-    </w:p>
-    <w:p>
-      <w:pPr>
-        <w:rPr>
-          <w:lang w:val="de-DE"/>
-        </w:rPr>
-      </w:pPr>
-      <w:r>
-        <w:rPr>
-          <w:lang w:val="de-DE"/>
-        </w:rPr>
-        <w:t xml:space="preserve">Agenda </w:t>
-      </w:r>
-      <w:proofErr w:type="spellStart"/>
-      <w:r>
-        <w:rPr>
-          <w:lang w:val="de-DE"/>
-        </w:rPr>
-        <w:t>Footer</w:t>
-      </w:r>
-      <w:proofErr w:type="spellEnd"/>
     </w:p>
     <w:sectPr>
+      <w:headerReference w:type="default" r:id="rId7"/>
+      <w:footerReference w:type="default" r:id="rId8"/>
       <w:pgSz w:w="11900" w:h="16840"/>
       <w:pgMar w:top="1417" w:right="1417" w:bottom="1134" w:left="1417" w:header="708" w:footer="708" w:gutter="0"/>
       <w:cols w:space="708"/>
@@ -345,6 +692,236 @@
     </w:sectPr>
   </w:body>
 </w:document>
+</file>
+
+<file path=word/endnotes.xml><?xml version="1.0" encoding="utf-8"?>
+<w:endnotes xmlns:wpc="http://schemas.microsoft.com/office/word/2010/wordprocessingCanvas" xmlns:mo="http://schemas.microsoft.com/office/mac/office/2008/main" xmlns:mc="http://schemas.openxmlformats.org/markup-compatibility/2006" xmlns:mv="urn:schemas-microsoft-com:mac:vml" xmlns:o="urn:schemas-microsoft-com:office:office" xmlns:r="http://schemas.openxmlformats.org/officeDocument/2006/relationships" xmlns:m="http://schemas.openxmlformats.org/officeDocument/2006/math" xmlns:v="urn:schemas-microsoft-com:vml" xmlns:wp14="http://schemas.microsoft.com/office/word/2010/wordprocessingDrawing" xmlns:wp="http://schemas.openxmlformats.org/drawingml/2006/wordprocessingDrawing" xmlns:w10="urn:schemas-microsoft-com:office:word" xmlns:w="http://schemas.openxmlformats.org/wordprocessingml/2006/main" xmlns:w14="http://schemas.microsoft.com/office/word/2010/wordml" xmlns:w15="http://schemas.microsoft.com/office/word/2012/wordml" xmlns:wpg="http://schemas.microsoft.com/office/word/2010/wordprocessingGroup" xmlns:wpi="http://schemas.microsoft.com/office/word/2010/wordprocessingInk" xmlns:wne="http://schemas.microsoft.com/office/word/2006/wordml" xmlns:wps="http://schemas.microsoft.com/office/word/2010/wordprocessingShape" mc:Ignorable="w14 w15 wp14">
+  <w:endnote w:type="separator" w:id="-1">
+    <w:p>
+      <w:r>
+        <w:separator/>
+      </w:r>
+    </w:p>
+  </w:endnote>
+  <w:endnote w:type="continuationSeparator" w:id="0">
+    <w:p>
+      <w:r>
+        <w:continuationSeparator/>
+      </w:r>
+    </w:p>
+  </w:endnote>
+</w:endnotes>
+</file>
+
+<file path=word/footer1.xml><?xml version="1.0" encoding="utf-8"?>
+<w:ftr xmlns:wpc="http://schemas.microsoft.com/office/word/2010/wordprocessingCanvas" xmlns:mo="http://schemas.microsoft.com/office/mac/office/2008/main" xmlns:mc="http://schemas.openxmlformats.org/markup-compatibility/2006" xmlns:mv="urn:schemas-microsoft-com:mac:vml" xmlns:o="urn:schemas-microsoft-com:office:office" xmlns:r="http://schemas.openxmlformats.org/officeDocument/2006/relationships" xmlns:m="http://schemas.openxmlformats.org/officeDocument/2006/math" xmlns:v="urn:schemas-microsoft-com:vml" xmlns:wp14="http://schemas.microsoft.com/office/word/2010/wordprocessingDrawing" xmlns:wp="http://schemas.openxmlformats.org/drawingml/2006/wordprocessingDrawing" xmlns:w10="urn:schemas-microsoft-com:office:word" xmlns:w="http://schemas.openxmlformats.org/wordprocessingml/2006/main" xmlns:w14="http://schemas.microsoft.com/office/word/2010/wordml" xmlns:w15="http://schemas.microsoft.com/office/word/2012/wordml" xmlns:wpg="http://schemas.microsoft.com/office/word/2010/wordprocessingGroup" xmlns:wpi="http://schemas.microsoft.com/office/word/2010/wordprocessingInk" xmlns:wne="http://schemas.microsoft.com/office/word/2006/wordml" xmlns:wps="http://schemas.microsoft.com/office/word/2010/wordprocessingShape" mc:Ignorable="w14 w15 wp14">
+  <w:p>
+    <w:pPr>
+      <w:pStyle w:val="Footer"/>
+      <w:jc w:val="center"/>
+      <w:rPr>
+        <w:lang w:val="de-DE"/>
+      </w:rPr>
+    </w:pPr>
+    <w:proofErr w:type="spellStart"/>
+    <w:r>
+      <w:rPr>
+        <w:lang w:val="de-DE"/>
+      </w:rPr>
+      <w:t>Headquater</w:t>
+    </w:r>
+    <w:proofErr w:type="spellEnd"/>
+    <w:r>
+      <w:rPr>
+        <w:lang w:val="de-DE"/>
+      </w:rPr>
+      <w:t xml:space="preserve"> | ACME Stree 42 | ACME City | 0123 45 6789</w:t>
+    </w:r>
+  </w:p>
+</w:ftr>
+</file>
+
+<file path=word/footnotes.xml><?xml version="1.0" encoding="utf-8"?>
+<w:footnotes xmlns:wpc="http://schemas.microsoft.com/office/word/2010/wordprocessingCanvas" xmlns:mo="http://schemas.microsoft.com/office/mac/office/2008/main" xmlns:mc="http://schemas.openxmlformats.org/markup-compatibility/2006" xmlns:mv="urn:schemas-microsoft-com:mac:vml" xmlns:o="urn:schemas-microsoft-com:office:office" xmlns:r="http://schemas.openxmlformats.org/officeDocument/2006/relationships" xmlns:m="http://schemas.openxmlformats.org/officeDocument/2006/math" xmlns:v="urn:schemas-microsoft-com:vml" xmlns:wp14="http://schemas.microsoft.com/office/word/2010/wordprocessingDrawing" xmlns:wp="http://schemas.openxmlformats.org/drawingml/2006/wordprocessingDrawing" xmlns:w10="urn:schemas-microsoft-com:office:word" xmlns:w="http://schemas.openxmlformats.org/wordprocessingml/2006/main" xmlns:w14="http://schemas.microsoft.com/office/word/2010/wordml" xmlns:w15="http://schemas.microsoft.com/office/word/2012/wordml" xmlns:wpg="http://schemas.microsoft.com/office/word/2010/wordprocessingGroup" xmlns:wpi="http://schemas.microsoft.com/office/word/2010/wordprocessingInk" xmlns:wne="http://schemas.microsoft.com/office/word/2006/wordml" xmlns:wps="http://schemas.microsoft.com/office/word/2010/wordprocessingShape" mc:Ignorable="w14 w15 wp14">
+  <w:footnote w:type="separator" w:id="-1">
+    <w:p>
+      <w:r>
+        <w:separator/>
+      </w:r>
+    </w:p>
+  </w:footnote>
+  <w:footnote w:type="continuationSeparator" w:id="0">
+    <w:p>
+      <w:r>
+        <w:continuationSeparator/>
+      </w:r>
+    </w:p>
+  </w:footnote>
+</w:footnotes>
+</file>
+
+<file path=word/header1.xml><?xml version="1.0" encoding="utf-8"?>
+<w:hdr xmlns:wpc="http://schemas.microsoft.com/office/word/2010/wordprocessingCanvas" xmlns:mo="http://schemas.microsoft.com/office/mac/office/2008/main" xmlns:mc="http://schemas.openxmlformats.org/markup-compatibility/2006" xmlns:mv="urn:schemas-microsoft-com:mac:vml" xmlns:o="urn:schemas-microsoft-com:office:office" xmlns:r="http://schemas.openxmlformats.org/officeDocument/2006/relationships" xmlns:m="http://schemas.openxmlformats.org/officeDocument/2006/math" xmlns:v="urn:schemas-microsoft-com:vml" xmlns:wp14="http://schemas.microsoft.com/office/word/2010/wordprocessingDrawing" xmlns:wp="http://schemas.openxmlformats.org/drawingml/2006/wordprocessingDrawing" xmlns:w10="urn:schemas-microsoft-com:office:word" xmlns:w="http://schemas.openxmlformats.org/wordprocessingml/2006/main" xmlns:w14="http://schemas.microsoft.com/office/word/2010/wordml" xmlns:w15="http://schemas.microsoft.com/office/word/2012/wordml" xmlns:wpg="http://schemas.microsoft.com/office/word/2010/wordprocessingGroup" xmlns:wpi="http://schemas.microsoft.com/office/word/2010/wordprocessingInk" xmlns:wne="http://schemas.microsoft.com/office/word/2006/wordml" xmlns:wps="http://schemas.microsoft.com/office/word/2010/wordprocessingShape" mc:Ignorable="w14 w15 wp14">
+  <w:p>
+    <w:pPr>
+      <w:pStyle w:val="Header"/>
+    </w:pPr>
+    <w:r>
+      <w:rPr>
+        <w:noProof/>
+      </w:rPr>
+      <mc:AlternateContent>
+        <mc:Choice Requires="wps">
+          <w:drawing>
+            <wp:anchor distT="0" distB="0" distL="114300" distR="114300" simplePos="0" relativeHeight="251659264" behindDoc="0" locked="0" layoutInCell="1" allowOverlap="1" wp14:anchorId="15B2F6D1" wp14:editId="0DB37191">
+              <wp:simplePos x="0" y="0"/>
+              <wp:positionH relativeFrom="page">
+                <wp:align>center</wp:align>
+              </wp:positionH>
+              <mc:AlternateContent>
+                <mc:Choice Requires="wp14">
+                  <wp:positionV relativeFrom="page">
+                    <wp14:pctPosVOffset>3000</wp14:pctPosVOffset>
+                  </wp:positionV>
+                </mc:Choice>
+                <mc:Fallback>
+                  <wp:positionV relativeFrom="page">
+                    <wp:posOffset>320675</wp:posOffset>
+                  </wp:positionV>
+                </mc:Fallback>
+              </mc:AlternateContent>
+              <wp:extent cx="914400" cy="283464"/>
+              <wp:effectExtent l="0" t="0" r="1270" b="2540"/>
+              <wp:wrapNone/>
+              <wp:docPr id="47" name="Rectangle 47" title="Document Title"/>
+              <wp:cNvGraphicFramePr/>
+              <a:graphic xmlns:a="http://schemas.openxmlformats.org/drawingml/2006/main">
+                <a:graphicData uri="http://schemas.microsoft.com/office/word/2010/wordprocessingShape">
+                  <wps:wsp>
+                    <wps:cNvSpPr/>
+                    <wps:spPr>
+                      <a:xfrm>
+                        <a:off x="0" y="0"/>
+                        <a:ext cx="914400" cy="283464"/>
+                      </a:xfrm>
+                      <a:prstGeom prst="rect">
+                        <a:avLst/>
+                      </a:prstGeom>
+                      <a:solidFill>
+                        <a:schemeClr val="tx2"/>
+                      </a:solidFill>
+                      <a:ln>
+                        <a:noFill/>
+                      </a:ln>
+                    </wps:spPr>
+                    <wps:style>
+                      <a:lnRef idx="2">
+                        <a:schemeClr val="accent1">
+                          <a:shade val="50000"/>
+                        </a:schemeClr>
+                      </a:lnRef>
+                      <a:fillRef idx="1">
+                        <a:schemeClr val="accent1"/>
+                      </a:fillRef>
+                      <a:effectRef idx="0">
+                        <a:schemeClr val="accent1"/>
+                      </a:effectRef>
+                      <a:fontRef idx="minor">
+                        <a:schemeClr val="lt1"/>
+                      </a:fontRef>
+                    </wps:style>
+                    <wps:txbx>
+                      <w:txbxContent>
+                        <w:p>
+                          <w:pPr>
+                            <w:pStyle w:val="NoSpacing"/>
+                            <w:jc w:val="center"/>
+                            <w:rPr>
+                              <w:b/>
+                              <w:caps/>
+                              <w:spacing w:val="20"/>
+                              <w:sz w:val="28"/>
+                              <w:szCs w:val="28"/>
+                              <w:lang w:val="de-DE"/>
+                            </w:rPr>
+                          </w:pPr>
+                          <w:r>
+                            <w:rPr>
+                              <w:b/>
+                              <w:caps/>
+                              <w:spacing w:val="20"/>
+                              <w:sz w:val="28"/>
+                              <w:szCs w:val="28"/>
+                              <w:lang w:val="de-DE"/>
+                            </w:rPr>
+                            <w:t>Acme</w:t>
+                          </w:r>
+                        </w:p>
+                      </w:txbxContent>
+                    </wps:txbx>
+                    <wps:bodyPr rot="0" spcFirstLastPara="0" vertOverflow="overflow" horzOverflow="overflow" vert="horz" wrap="square" lIns="91440" tIns="0" rIns="91440" bIns="0" numCol="1" spcCol="0" rtlCol="0" fromWordArt="0" anchor="ctr" anchorCtr="0" forceAA="0" compatLnSpc="1">
+                      <a:prstTxWarp prst="textNoShape">
+                        <a:avLst/>
+                      </a:prstTxWarp>
+                      <a:noAutofit/>
+                    </wps:bodyPr>
+                  </wps:wsp>
+                </a:graphicData>
+              </a:graphic>
+              <wp14:sizeRelH relativeFrom="page">
+                <wp14:pctWidth>94100</wp14:pctWidth>
+              </wp14:sizeRelH>
+              <wp14:sizeRelV relativeFrom="margin">
+                <wp14:pctHeight>0</wp14:pctHeight>
+              </wp14:sizeRelV>
+            </wp:anchor>
+          </w:drawing>
+        </mc:Choice>
+        <mc:Fallback>
+          <w:pict>
+            <v:rect w14:anchorId="15B2F6D1" id="Rectangle 47" o:spid="_x0000_s1026" alt="Title: Document Title" style="position:absolute;margin-left:0;margin-top:0;width:1in;height:22.3pt;z-index:251659264;visibility:visible;mso-wrap-style:square;mso-width-percent:941;mso-height-percent:0;mso-top-percent:30;mso-wrap-distance-left:9pt;mso-wrap-distance-top:0;mso-wrap-distance-right:9pt;mso-wrap-distance-bottom:0;mso-position-horizontal:center;mso-position-horizontal-relative:page;mso-position-vertical-relative:page;mso-width-percent:941;mso-height-percent:0;mso-top-percent:30;mso-width-relative:page;mso-height-relative:margin;v-text-anchor:middle" o:gfxdata="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" fillcolor="#44546a [3215]" stroked="f" strokeweight="1pt">
+              <v:textbox inset=",0,,0">
+                <w:txbxContent>
+                  <w:p>
+                    <w:pPr>
+                      <w:pStyle w:val="NoSpacing"/>
+                      <w:jc w:val="center"/>
+                      <w:rPr>
+                        <w:b/>
+                        <w:caps/>
+                        <w:spacing w:val="20"/>
+                        <w:sz w:val="28"/>
+                        <w:szCs w:val="28"/>
+                        <w:lang w:val="de-DE"/>
+                      </w:rPr>
+                    </w:pPr>
+                    <w:r>
+                      <w:rPr>
+                        <w:b/>
+                        <w:caps/>
+                        <w:spacing w:val="20"/>
+                        <w:sz w:val="28"/>
+                        <w:szCs w:val="28"/>
+                        <w:lang w:val="de-DE"/>
+                      </w:rPr>
+                      <w:t>Acme</w:t>
+                    </w:r>
+                  </w:p>
+                </w:txbxContent>
+              </v:textbox>
+              <w10:wrap anchorx="page" anchory="page"/>
+            </v:rect>
+          </w:pict>
+        </mc:Fallback>
+      </mc:AlternateContent>
+    </w:r>
+  </w:p>
+  <w:p>
+    <w:pPr>
+      <w:pStyle w:val="Header"/>
+    </w:pPr>
+  </w:p>
+</w:hdr>
 </file>
 
 <file path=word/styles.xml><?xml version="1.0" encoding="utf-8"?>
@@ -774,6 +1351,60 @@
     <w:semiHidden/>
     <w:unhideWhenUsed/>
   </w:style>
+  <w:style w:type="paragraph" w:styleId="Header">
+    <w:name w:val="header"/>
+    <w:basedOn w:val="Normal"/>
+    <w:link w:val="HeaderChar"/>
+    <w:uiPriority w:val="99"/>
+    <w:unhideWhenUsed/>
+    <w:rsid w:val="00D223E6"/>
+    <w:pPr>
+      <w:tabs>
+        <w:tab w:val="center" w:pos="4536"/>
+        <w:tab w:val="right" w:pos="9072"/>
+      </w:tabs>
+    </w:pPr>
+  </w:style>
+  <w:style w:type="character" w:customStyle="1" w:styleId="HeaderChar">
+    <w:name w:val="Header Char"/>
+    <w:basedOn w:val="DefaultParagraphFont"/>
+    <w:link w:val="Header"/>
+    <w:uiPriority w:val="99"/>
+    <w:rsid w:val="00D223E6"/>
+  </w:style>
+  <w:style w:type="paragraph" w:styleId="Footer">
+    <w:name w:val="footer"/>
+    <w:basedOn w:val="Normal"/>
+    <w:link w:val="FooterChar"/>
+    <w:uiPriority w:val="99"/>
+    <w:unhideWhenUsed/>
+    <w:rsid w:val="00D223E6"/>
+    <w:pPr>
+      <w:tabs>
+        <w:tab w:val="center" w:pos="4536"/>
+        <w:tab w:val="right" w:pos="9072"/>
+      </w:tabs>
+    </w:pPr>
+  </w:style>
+  <w:style w:type="character" w:customStyle="1" w:styleId="FooterChar">
+    <w:name w:val="Footer Char"/>
+    <w:basedOn w:val="DefaultParagraphFont"/>
+    <w:link w:val="Footer"/>
+    <w:uiPriority w:val="99"/>
+    <w:rsid w:val="00D223E6"/>
+  </w:style>
+  <w:style w:type="paragraph" w:styleId="NoSpacing">
+    <w:name w:val="No Spacing"/>
+    <w:uiPriority w:val="1"/>
+    <w:qFormat/>
+    <w:rsid w:val="00D223E6"/>
+    <w:rPr>
+      <w:rFonts w:eastAsiaTheme="minorEastAsia"/>
+      <w:sz w:val="22"/>
+      <w:szCs w:val="22"/>
+      <w:lang w:eastAsia="zh-CN"/>
+    </w:rPr>
+  </w:style>
 </w:styles>
 </file>
 
@@ -1043,7 +1674,7 @@
 </file>
 
 <file path=customXml/itemProps1.xml><?xml version="1.0" encoding="utf-8"?>
-<ds:datastoreItem xmlns:ds="http://schemas.openxmlformats.org/officeDocument/2006/customXml" ds:itemID="{09DBB123-4CB7-7F44-9030-A044429D1EB7}">
+<ds:datastoreItem xmlns:ds="http://schemas.openxmlformats.org/officeDocument/2006/customXml" ds:itemID="{DA54F8A8-C947-3843-A743-186871C22305}">
   <ds:schemaRefs>
     <ds:schemaRef ds:uri="http://schemas.openxmlformats.org/officeDocument/2006/bibliography"/>
   </ds:schemaRefs>

</xml_diff>